<commit_message>
add: finish xgboost (#13)
</commit_message>
<xml_diff>
--- a/Cases/JS-Real-Time-Market-Data-Forecasting/Doc/作业2-基于XGBoost的高频交易噪声过滤与多空信号识别.docx
+++ b/Cases/JS-Real-Time-Market-Data-Forecasting/Doc/作业2-基于XGBoost的高频交易噪声过滤与多空信号识别.docx
@@ -311,8 +311,14 @@
           <w:numId w:val="5"/>
         </w:numPr>
         <w:ind w:firstLineChars="0"/>
-      </w:pPr>
-      <w:r>
+        <w:rPr>
+          <w:highlight w:val="yellow"/>
+        </w:rPr>
+      </w:pPr>
+      <w:r>
+        <w:rPr>
+          <w:highlight w:val="yellow"/>
+        </w:rPr>
         <w:t>构造权重策略：设计三级加权机制，对普通下跌和极端下跌样本分别赋予不同权重，引导模型加大对下行风险的关注；</w:t>
       </w:r>
     </w:p>
@@ -324,36 +330,66 @@
           <w:numId w:val="5"/>
         </w:numPr>
         <w:ind w:firstLineChars="0"/>
-      </w:pPr>
-      <w:r>
+        <w:rPr>
+          <w:highlight w:val="yellow"/>
+        </w:rPr>
+      </w:pPr>
+      <w:r>
+        <w:rPr>
+          <w:highlight w:val="yellow"/>
+        </w:rPr>
         <w:t>参数搜索与模型训练：结合</w:t>
       </w:r>
       <w:r>
+        <w:rPr>
+          <w:highlight w:val="yellow"/>
+        </w:rPr>
         <w:t xml:space="preserve"> </w:t>
       </w:r>
       <w:proofErr w:type="spellStart"/>
       <w:r>
+        <w:rPr>
+          <w:highlight w:val="yellow"/>
+        </w:rPr>
         <w:t>RandomizedSearchCV</w:t>
       </w:r>
       <w:proofErr w:type="spellEnd"/>
       <w:r>
+        <w:rPr>
+          <w:highlight w:val="yellow"/>
+        </w:rPr>
         <w:t xml:space="preserve"> </w:t>
       </w:r>
       <w:r>
+        <w:rPr>
+          <w:highlight w:val="yellow"/>
+        </w:rPr>
         <w:t>实现</w:t>
       </w:r>
       <w:r>
+        <w:rPr>
+          <w:highlight w:val="yellow"/>
+        </w:rPr>
         <w:t xml:space="preserve"> </w:t>
       </w:r>
       <w:proofErr w:type="spellStart"/>
       <w:r>
+        <w:rPr>
+          <w:highlight w:val="yellow"/>
+        </w:rPr>
         <w:t>XGBoost</w:t>
       </w:r>
       <w:proofErr w:type="spellEnd"/>
       <w:r>
+        <w:rPr>
+          <w:highlight w:val="yellow"/>
+        </w:rPr>
         <w:t xml:space="preserve"> </w:t>
       </w:r>
       <w:r>
+        <w:rPr>
+          <w:highlight w:val="yellow"/>
+        </w:rPr>
         <w:t>参数优化，关注特征采样、树深度、正则化等超参数的组合效果；</w:t>
       </w:r>
     </w:p>
@@ -365,20 +401,38 @@
           <w:numId w:val="5"/>
         </w:numPr>
         <w:ind w:firstLineChars="0"/>
-      </w:pPr>
-      <w:r>
+        <w:rPr>
+          <w:highlight w:val="yellow"/>
+        </w:rPr>
+      </w:pPr>
+      <w:r>
+        <w:rPr>
+          <w:highlight w:val="yellow"/>
+        </w:rPr>
         <w:t>模型性能评估：引入标准</w:t>
       </w:r>
       <w:r>
+        <w:rPr>
+          <w:highlight w:val="yellow"/>
+        </w:rPr>
         <w:t xml:space="preserve"> RMSE</w:t>
       </w:r>
       <w:r>
+        <w:rPr>
+          <w:highlight w:val="yellow"/>
+        </w:rPr>
         <w:t>、加权</w:t>
       </w:r>
       <w:r>
+        <w:rPr>
+          <w:highlight w:val="yellow"/>
+        </w:rPr>
         <w:t xml:space="preserve"> RMSE</w:t>
       </w:r>
       <w:r>
+        <w:rPr>
+          <w:highlight w:val="yellow"/>
+        </w:rPr>
         <w:t>、上下行误差对比等多项指标，综合衡量模型预测精度与风险识别能力。</w:t>
       </w:r>
     </w:p>
@@ -3514,22 +3568,28 @@
           <w:numId w:val="5"/>
         </w:numPr>
         <w:ind w:firstLineChars="0"/>
+        <w:rPr>
+          <w:highlight w:val="yellow"/>
+        </w:rPr>
       </w:pPr>
       <w:r>
         <w:rPr>
           <w:rFonts w:hint="eastAsia"/>
+          <w:highlight w:val="yellow"/>
         </w:rPr>
         <w:t>数据集来源为</w:t>
       </w:r>
       <w:r>
         <w:rPr>
           <w:rFonts w:hint="eastAsia"/>
+          <w:highlight w:val="yellow"/>
         </w:rPr>
         <w:t xml:space="preserve"> Jane Street </w:t>
       </w:r>
       <w:r>
         <w:rPr>
           <w:rFonts w:hint="eastAsia"/>
+          <w:highlight w:val="yellow"/>
         </w:rPr>
         <w:t>的高频交易记录，可复用作业一、二中以实现的清洗方法；</w:t>
       </w:r>
@@ -3542,10 +3602,14 @@
           <w:numId w:val="5"/>
         </w:numPr>
         <w:ind w:firstLineChars="0"/>
+        <w:rPr>
+          <w:highlight w:val="yellow"/>
+        </w:rPr>
       </w:pPr>
       <w:r>
         <w:rPr>
           <w:rFonts w:hint="eastAsia"/>
+          <w:highlight w:val="yellow"/>
         </w:rPr>
         <w:lastRenderedPageBreak/>
         <w:t>特征值选取在</w:t>
@@ -3553,24 +3617,28 @@
       <w:r>
         <w:rPr>
           <w:rFonts w:hint="eastAsia"/>
+          <w:highlight w:val="yellow"/>
         </w:rPr>
         <w:t>features.csv</w:t>
       </w:r>
       <w:r>
         <w:rPr>
           <w:rFonts w:hint="eastAsia"/>
+          <w:highlight w:val="yellow"/>
         </w:rPr>
         <w:t>和</w:t>
       </w:r>
       <w:r>
         <w:rPr>
           <w:rFonts w:hint="eastAsia"/>
+          <w:highlight w:val="yellow"/>
         </w:rPr>
         <w:t>responder.csv</w:t>
       </w:r>
       <w:r>
         <w:rPr>
           <w:rFonts w:hint="eastAsia"/>
+          <w:highlight w:val="yellow"/>
         </w:rPr>
         <w:t>中有所体现</w:t>
       </w:r>
@@ -3583,34 +3651,42 @@
           <w:numId w:val="5"/>
         </w:numPr>
         <w:ind w:firstLineChars="0"/>
+        <w:rPr>
+          <w:highlight w:val="yellow"/>
+        </w:rPr>
       </w:pPr>
       <w:r>
         <w:rPr>
           <w:rFonts w:hint="eastAsia"/>
+          <w:highlight w:val="yellow"/>
         </w:rPr>
         <w:t>标签列为</w:t>
       </w:r>
       <w:r>
         <w:rPr>
           <w:rFonts w:hint="eastAsia"/>
+          <w:highlight w:val="yellow"/>
         </w:rPr>
         <w:t xml:space="preserve"> responder_6</w:t>
       </w:r>
       <w:r>
         <w:rPr>
           <w:rFonts w:hint="eastAsia"/>
+          <w:highlight w:val="yellow"/>
         </w:rPr>
         <w:t>，可视为未来</w:t>
       </w:r>
       <w:r>
         <w:rPr>
           <w:rFonts w:hint="eastAsia"/>
+          <w:highlight w:val="yellow"/>
         </w:rPr>
         <w:t>6</w:t>
       </w:r>
       <w:r>
         <w:rPr>
           <w:rFonts w:hint="eastAsia"/>
+          <w:highlight w:val="yellow"/>
         </w:rPr>
         <w:t>步收益率或方向信号；</w:t>
       </w:r>
@@ -3623,26 +3699,50 @@
           <w:numId w:val="5"/>
         </w:numPr>
         <w:ind w:firstLineChars="0"/>
-      </w:pPr>
-      <w:r>
+        <w:rPr>
+          <w:highlight w:val="yellow"/>
+        </w:rPr>
+      </w:pPr>
+      <w:r>
+        <w:rPr>
+          <w:highlight w:val="yellow"/>
+        </w:rPr>
         <w:t>预处理结果包括输入特征矩阵</w:t>
       </w:r>
       <w:r>
+        <w:rPr>
+          <w:highlight w:val="yellow"/>
+        </w:rPr>
         <w:t xml:space="preserve"> X </w:t>
       </w:r>
       <w:r>
+        <w:rPr>
+          <w:highlight w:val="yellow"/>
+        </w:rPr>
         <w:t>和目标向量</w:t>
       </w:r>
       <w:r>
+        <w:rPr>
+          <w:highlight w:val="yellow"/>
+        </w:rPr>
         <w:t xml:space="preserve"> y</w:t>
       </w:r>
       <w:r>
+        <w:rPr>
+          <w:highlight w:val="yellow"/>
+        </w:rPr>
         <w:t>，并按照</w:t>
       </w:r>
       <w:r>
+        <w:rPr>
+          <w:highlight w:val="yellow"/>
+        </w:rPr>
         <w:t xml:space="preserve"> 8:2 </w:t>
       </w:r>
       <w:r>
+        <w:rPr>
+          <w:highlight w:val="yellow"/>
+        </w:rPr>
         <w:t>划分训练集与测试集。</w:t>
       </w:r>
     </w:p>
@@ -3756,14 +3856,26 @@
           <w:numId w:val="6"/>
         </w:numPr>
         <w:ind w:firstLineChars="0"/>
-      </w:pPr>
-      <w:r>
+        <w:rPr>
+          <w:highlight w:val="yellow"/>
+        </w:rPr>
+      </w:pPr>
+      <w:r>
+        <w:rPr>
+          <w:highlight w:val="yellow"/>
+        </w:rPr>
         <w:t>标准</w:t>
       </w:r>
       <w:r>
+        <w:rPr>
+          <w:highlight w:val="yellow"/>
+        </w:rPr>
         <w:t>RMSE</w:t>
       </w:r>
       <w:r>
+        <w:rPr>
+          <w:highlight w:val="yellow"/>
+        </w:rPr>
         <w:t>：反映整体预测误差；</w:t>
       </w:r>
     </w:p>
@@ -3775,22 +3887,28 @@
           <w:numId w:val="6"/>
         </w:numPr>
         <w:ind w:firstLineChars="0"/>
+        <w:rPr>
+          <w:highlight w:val="yellow"/>
+        </w:rPr>
       </w:pPr>
       <w:r>
         <w:rPr>
           <w:rFonts w:hint="eastAsia"/>
+          <w:highlight w:val="yellow"/>
         </w:rPr>
         <w:t>加权</w:t>
       </w:r>
       <w:r>
         <w:rPr>
           <w:rFonts w:hint="eastAsia"/>
+          <w:highlight w:val="yellow"/>
         </w:rPr>
         <w:t>RMSE</w:t>
       </w:r>
       <w:r>
         <w:rPr>
           <w:rFonts w:hint="eastAsia"/>
+          <w:highlight w:val="yellow"/>
         </w:rPr>
         <w:t>：综合考虑下行风险后的误差表现；</w:t>
       </w:r>
@@ -3803,14 +3921,26 @@
           <w:numId w:val="6"/>
         </w:numPr>
         <w:ind w:firstLineChars="0"/>
-      </w:pPr>
-      <w:r>
+        <w:rPr>
+          <w:highlight w:val="yellow"/>
+        </w:rPr>
+      </w:pPr>
+      <w:r>
+        <w:rPr>
+          <w:highlight w:val="yellow"/>
+        </w:rPr>
         <w:t>上行误差</w:t>
       </w:r>
       <w:r>
+        <w:rPr>
+          <w:highlight w:val="yellow"/>
+        </w:rPr>
         <w:t xml:space="preserve"> vs </w:t>
       </w:r>
       <w:r>
+        <w:rPr>
+          <w:highlight w:val="yellow"/>
+        </w:rPr>
         <w:t>下行误差：用于对比模型在多空两个方向的识别能力。</w:t>
       </w:r>
     </w:p>
@@ -3822,10 +3952,14 @@
           <w:numId w:val="6"/>
         </w:numPr>
         <w:ind w:firstLineChars="0"/>
+        <w:rPr>
+          <w:highlight w:val="yellow"/>
+        </w:rPr>
       </w:pPr>
       <w:r>
         <w:rPr>
           <w:rFonts w:hint="eastAsia"/>
+          <w:highlight w:val="yellow"/>
         </w:rPr>
         <w:t>上行误差降低率：衡量动态加权策略对极端负样本的建模贡献。</w:t>
       </w:r>
@@ -8642,23 +8776,39 @@
           <w:numId w:val="6"/>
         </w:numPr>
         <w:ind w:firstLineChars="0"/>
-      </w:pPr>
-      <w:r>
+        <w:rPr>
+          <w:highlight w:val="yellow"/>
+        </w:rPr>
+      </w:pPr>
+      <w:r>
+        <w:rPr>
+          <w:highlight w:val="yellow"/>
+        </w:rPr>
         <w:t>可视化分析</w:t>
       </w:r>
       <w:r>
         <w:rPr>
           <w:rFonts w:hint="eastAsia"/>
+          <w:highlight w:val="yellow"/>
         </w:rPr>
         <w:t>：</w:t>
       </w:r>
       <w:r>
+        <w:rPr>
+          <w:highlight w:val="yellow"/>
+        </w:rPr>
         <w:t>误差分布图：展示多空方向预测偏差分布；预测</w:t>
       </w:r>
       <w:r>
+        <w:rPr>
+          <w:highlight w:val="yellow"/>
+        </w:rPr>
         <w:t xml:space="preserve"> vs </w:t>
       </w:r>
       <w:r>
+        <w:rPr>
+          <w:highlight w:val="yellow"/>
+        </w:rPr>
         <w:t>实际散点图：观察模型拟合度；分位误差分析图：揭示不同误差分布的鲁棒性；特征重要性柱状图：辅助解释模型偏好与输入特征间的关系。</w:t>
       </w:r>
     </w:p>
@@ -8699,43 +8849,55 @@
     <w:p>
       <w:pPr>
         <w:pStyle w:val="H1"/>
+        <w:rPr>
+          <w:highlight w:val="yellow"/>
+        </w:rPr>
       </w:pPr>
       <w:r>
         <w:rPr>
           <w:rFonts w:hint="eastAsia"/>
+          <w:highlight w:val="yellow"/>
         </w:rPr>
         <w:t>作业</w:t>
       </w:r>
       <w:r>
+        <w:rPr>
+          <w:highlight w:val="yellow"/>
+        </w:rPr>
         <w:t>提交要求</w:t>
       </w:r>
       <w:r>
         <w:rPr>
           <w:rFonts w:hint="eastAsia"/>
+          <w:highlight w:val="yellow"/>
         </w:rPr>
         <w:t>（</w:t>
       </w:r>
       <w:r>
         <w:rPr>
           <w:rFonts w:hint="eastAsia"/>
+          <w:highlight w:val="yellow"/>
         </w:rPr>
         <w:t>word</w:t>
       </w:r>
       <w:r>
         <w:rPr>
           <w:rFonts w:hint="eastAsia"/>
+          <w:highlight w:val="yellow"/>
         </w:rPr>
         <w:t>或</w:t>
       </w:r>
       <w:r>
         <w:rPr>
           <w:rFonts w:hint="eastAsia"/>
+          <w:highlight w:val="yellow"/>
         </w:rPr>
         <w:t>pdf</w:t>
       </w:r>
       <w:r>
         <w:rPr>
           <w:rFonts w:hint="eastAsia"/>
+          <w:highlight w:val="yellow"/>
         </w:rPr>
         <w:t>）</w:t>
       </w:r>
@@ -8744,39 +8906,65 @@
       <w:pPr>
         <w:pStyle w:val="ADSP"/>
         <w:ind w:firstLine="560"/>
-      </w:pPr>
-      <w:r>
+        <w:rPr>
+          <w:highlight w:val="yellow"/>
+        </w:rPr>
+      </w:pPr>
+      <w:r>
+        <w:rPr>
+          <w:highlight w:val="yellow"/>
+        </w:rPr>
         <w:t>代码：使用</w:t>
       </w:r>
       <w:r>
+        <w:rPr>
+          <w:highlight w:val="yellow"/>
+        </w:rPr>
         <w:t xml:space="preserve"> Scikit-learn</w:t>
       </w:r>
       <w:r>
+        <w:rPr>
+          <w:highlight w:val="yellow"/>
+        </w:rPr>
         <w:t>、</w:t>
       </w:r>
       <w:proofErr w:type="spellStart"/>
       <w:r>
+        <w:rPr>
+          <w:highlight w:val="yellow"/>
+        </w:rPr>
         <w:t>XGBoost</w:t>
       </w:r>
       <w:proofErr w:type="spellEnd"/>
       <w:r>
+        <w:rPr>
+          <w:highlight w:val="yellow"/>
+        </w:rPr>
         <w:t xml:space="preserve"> </w:t>
       </w:r>
       <w:r>
+        <w:rPr>
+          <w:highlight w:val="yellow"/>
+        </w:rPr>
         <w:t>等工具包</w:t>
       </w:r>
       <w:r>
         <w:rPr>
           <w:rFonts w:hint="eastAsia"/>
+          <w:highlight w:val="yellow"/>
         </w:rPr>
         <w:t>等</w:t>
       </w:r>
       <w:r>
+        <w:rPr>
+          <w:highlight w:val="yellow"/>
+        </w:rPr>
         <w:t>；</w:t>
       </w:r>
       <w:r>
         <w:rPr>
           <w:rFonts w:hint="eastAsia"/>
+          <w:highlight w:val="yellow"/>
         </w:rPr>
         <w:tab/>
       </w:r>
@@ -8785,22 +8973,33 @@
       <w:pPr>
         <w:pStyle w:val="ADSP"/>
         <w:ind w:firstLine="560"/>
-      </w:pPr>
-      <w:r>
+        <w:rPr>
+          <w:highlight w:val="yellow"/>
+        </w:rPr>
+      </w:pPr>
+      <w:r>
+        <w:rPr>
+          <w:highlight w:val="yellow"/>
+        </w:rPr>
         <w:t>报告</w:t>
       </w:r>
       <w:r>
         <w:rPr>
           <w:rFonts w:hint="eastAsia"/>
+          <w:highlight w:val="yellow"/>
         </w:rPr>
         <w:t>包括</w:t>
       </w:r>
       <w:r>
+        <w:rPr>
+          <w:highlight w:val="yellow"/>
+        </w:rPr>
         <w:t>：</w:t>
       </w:r>
       <w:r>
         <w:rPr>
           <w:rFonts w:hint="eastAsia"/>
+          <w:highlight w:val="yellow"/>
         </w:rPr>
         <w:t>引言、设计思想、流程图（模块介绍）、实现代码、实验结果、结果分析、总结、参考资料</w:t>
       </w:r>
@@ -8813,6 +9012,7 @@
       <w:r>
         <w:rPr>
           <w:rFonts w:hint="eastAsia"/>
+          <w:highlight w:val="yellow"/>
         </w:rPr>
         <w:t>本实验指导书只是提供思路指引，有能力的同学也可以自行定义分析方法并结合实际金融场景进行分析，只要有完整合理的说明和对应的结果截图即可。</w:t>
       </w:r>

</xml_diff>